<commit_message>
Generalized the Word/PDF files.
</commit_message>
<xml_diff>
--- a/LWA Status - BlinkStick Page.docx
+++ b/LWA Status - BlinkStick Page.docx
@@ -1,6 +1,6 @@
 
 <file path=word/document.xml><?xml version="1.0" encoding="utf-8"?>
-<w:document xmlns:wpc="http://schemas.microsoft.com/office/word/2010/wordprocessingCanvas" xmlns:cx="http://schemas.microsoft.com/office/drawing/2014/chartex" xmlns:cx1="http://schemas.microsoft.com/office/drawing/2015/9/8/chartex" xmlns:cx2="http://schemas.microsoft.com/office/drawing/2015/10/21/chartex" xmlns:cx3="http://schemas.microsoft.com/office/drawing/2016/5/9/chartex" xmlns:cx4="http://schemas.microsoft.com/office/drawing/2016/5/10/chartex" xmlns:cx5="http://schemas.microsoft.com/office/drawing/2016/5/11/chartex" xmlns:cx6="http://schemas.microsoft.com/office/drawing/2016/5/12/chartex" xmlns:cx7="http://schemas.microsoft.com/office/drawing/2016/5/13/chartex" xmlns:cx8="http://schemas.microsoft.com/office/drawing/2016/5/14/chartex" xmlns:mc="http://schemas.openxmlformats.org/markup-compatibility/2006" xmlns:aink="http://schemas.microsoft.com/office/drawing/2016/ink" xmlns:am3d="http://schemas.microsoft.com/office/drawing/2017/model3d" xmlns:o="urn:schemas-microsoft-com:office:office" xmlns:r="http://schemas.openxmlformats.org/officeDocument/2006/relationships" xmlns:m="http://schemas.openxmlformats.org/officeDocument/2006/math" xmlns:v="urn:schemas-microsoft-com:vml" xmlns:wp14="http://schemas.microsoft.com/office/word/2010/wordprocessingDrawing" xmlns:wp="http://schemas.openxmlformats.org/drawingml/2006/wordprocessingDrawing" xmlns:w10="urn:schemas-microsoft-com:office:word" xmlns:w="http://schemas.openxmlformats.org/wordprocessingml/2006/main" xmlns:w14="http://schemas.microsoft.com/office/word/2010/wordml" xmlns:w15="http://schemas.microsoft.com/office/word/2012/wordml" xmlns:w16cid="http://schemas.microsoft.com/office/word/2016/wordml/cid" xmlns:w16se="http://schemas.microsoft.com/office/word/2015/wordml/symex" xmlns:wpg="http://schemas.microsoft.com/office/word/2010/wordprocessingGroup" xmlns:wpi="http://schemas.microsoft.com/office/word/2010/wordprocessingInk" xmlns:wne="http://schemas.microsoft.com/office/word/2006/wordml" xmlns:wps="http://schemas.microsoft.com/office/word/2010/wordprocessingShape" mc:Ignorable="w14 w15 w16se w16cid wp14">
+<w:document xmlns:wpc="http://schemas.microsoft.com/office/word/2010/wordprocessingCanvas" xmlns:cx="http://schemas.microsoft.com/office/drawing/2014/chartex" xmlns:cx1="http://schemas.microsoft.com/office/drawing/2015/9/8/chartex" xmlns:cx2="http://schemas.microsoft.com/office/drawing/2015/10/21/chartex" xmlns:cx3="http://schemas.microsoft.com/office/drawing/2016/5/9/chartex" xmlns:cx4="http://schemas.microsoft.com/office/drawing/2016/5/10/chartex" xmlns:cx5="http://schemas.microsoft.com/office/drawing/2016/5/11/chartex" xmlns:cx6="http://schemas.microsoft.com/office/drawing/2016/5/12/chartex" xmlns:cx7="http://schemas.microsoft.com/office/drawing/2016/5/13/chartex" xmlns:cx8="http://schemas.microsoft.com/office/drawing/2016/5/14/chartex" xmlns:mc="http://schemas.openxmlformats.org/markup-compatibility/2006" xmlns:aink="http://schemas.microsoft.com/office/drawing/2016/ink" xmlns:am3d="http://schemas.microsoft.com/office/drawing/2017/model3d" xmlns:o="urn:schemas-microsoft-com:office:office" xmlns:r="http://schemas.openxmlformats.org/officeDocument/2006/relationships" xmlns:m="http://schemas.openxmlformats.org/officeDocument/2006/math" xmlns:v="urn:schemas-microsoft-com:vml" xmlns:wp14="http://schemas.microsoft.com/office/word/2010/wordprocessingDrawing" xmlns:wp="http://schemas.openxmlformats.org/drawingml/2006/wordprocessingDrawing" xmlns:w10="urn:schemas-microsoft-com:office:word" xmlns:w="http://schemas.openxmlformats.org/wordprocessingml/2006/main" xmlns:w14="http://schemas.microsoft.com/office/word/2010/wordml" xmlns:w15="http://schemas.microsoft.com/office/word/2012/wordml" xmlns:w16cex="http://schemas.microsoft.com/office/word/2018/wordml/cex" xmlns:w16cid="http://schemas.microsoft.com/office/word/2016/wordml/cid" xmlns:w16="http://schemas.microsoft.com/office/word/2018/wordml" xmlns:w16se="http://schemas.microsoft.com/office/word/2015/wordml/symex" xmlns:wpg="http://schemas.microsoft.com/office/word/2010/wordprocessingGroup" xmlns:wpi="http://schemas.microsoft.com/office/word/2010/wordprocessingInk" xmlns:wne="http://schemas.microsoft.com/office/word/2006/wordml" xmlns:wps="http://schemas.microsoft.com/office/word/2010/wordprocessingShape" mc:Ignorable="w14 w15 w16se w16cid w16 w16cex wp14">
   <w:body>
     <w:p>
       <w:pPr>
@@ -53,7 +53,7 @@
                     </a:prstGeom>
                     <a:extLst>
                       <a:ext uri="{FAA26D3D-D897-4be2-8F04-BA451C77F1D7}">
-                        <ma14:placeholderFlag xmlns:ma14="http://schemas.microsoft.com/office/mac/drawingml/2011/main" xmlns:w="http://schemas.openxmlformats.org/wordprocessingml/2006/main" xmlns:w10="urn:schemas-microsoft-com:office:word" xmlns:v="urn:schemas-microsoft-com:vml" xmlns:o="urn:schemas-microsoft-com:office:office" xmlns:mv="urn:schemas-microsoft-com:mac:vml" xmlns:mo="http://schemas.microsoft.com/office/mac/office/2008/main" xmlns=""/>
+                        <ma14:placeholderFlag xmlns="" xmlns:mo="http://schemas.microsoft.com/office/mac/office/2008/main" xmlns:mv="urn:schemas-microsoft-com:mac:vml" xmlns:o="urn:schemas-microsoft-com:office:office" xmlns:v="urn:schemas-microsoft-com:vml" xmlns:w10="urn:schemas-microsoft-com:office:word" xmlns:w="http://schemas.openxmlformats.org/wordprocessingml/2006/main" xmlns:ma14="http://schemas.microsoft.com/office/mac/drawingml/2011/main"/>
                       </a:ext>
                     </a:extLst>
                   </pic:spPr>
@@ -76,7 +76,23 @@
           <w:sz w:val="96"/>
           <w:szCs w:val="96"/>
         </w:rPr>
-        <w:t>LWA1 Status</w:t>
+        <w:t>LWA</w:t>
+      </w:r>
+      <w:r>
+        <w:rPr>
+          <w:color w:val="9F0C1B"/>
+          <w:sz w:val="96"/>
+          <w:szCs w:val="96"/>
+        </w:rPr>
+        <w:t xml:space="preserve"> Station</w:t>
+      </w:r>
+      <w:r>
+        <w:rPr>
+          <w:color w:val="9F0C1B"/>
+          <w:sz w:val="96"/>
+          <w:szCs w:val="96"/>
+        </w:rPr>
+        <w:t xml:space="preserve"> Status</w:t>
       </w:r>
       <w:r>
         <w:rPr>
@@ -128,7 +144,7 @@
                     </a:prstGeom>
                     <a:extLst>
                       <a:ext uri="{FAA26D3D-D897-4be2-8F04-BA451C77F1D7}">
-                        <ma14:placeholderFlag xmlns:ma14="http://schemas.microsoft.com/office/mac/drawingml/2011/main" xmlns:w="http://schemas.openxmlformats.org/wordprocessingml/2006/main" xmlns:w10="urn:schemas-microsoft-com:office:word" xmlns:v="urn:schemas-microsoft-com:vml" xmlns:o="urn:schemas-microsoft-com:office:office" xmlns:mv="urn:schemas-microsoft-com:mac:vml" xmlns:mo="http://schemas.microsoft.com/office/mac/office/2008/main" xmlns=""/>
+                        <ma14:placeholderFlag xmlns="" xmlns:mo="http://schemas.microsoft.com/office/mac/office/2008/main" xmlns:mv="urn:schemas-microsoft-com:mac:vml" xmlns:o="urn:schemas-microsoft-com:office:office" xmlns:v="urn:schemas-microsoft-com:vml" xmlns:w10="urn:schemas-microsoft-com:office:word" xmlns:w="http://schemas.openxmlformats.org/wordprocessingml/2006/main" xmlns:ma14="http://schemas.microsoft.com/office/mac/drawingml/2011/main"/>
                       </a:ext>
                     </a:extLst>
                   </pic:spPr>
@@ -184,155 +200,162 @@
           <w:sz w:val="56"/>
           <w:szCs w:val="56"/>
         </w:rPr>
-        <w:t>Station Status</w:t>
-      </w:r>
-    </w:p>
-    <w:p>
-      <w:pPr>
-        <w:jc w:val="center"/>
-        <w:rPr>
-          <w:sz w:val="40"/>
-          <w:szCs w:val="40"/>
-        </w:rPr>
-      </w:pPr>
-      <w:r>
-        <w:rPr>
-          <w:sz w:val="40"/>
-          <w:szCs w:val="40"/>
-        </w:rPr>
-        <w:t>(1s blink)</w:t>
-      </w:r>
-    </w:p>
-    <w:p/>
-    <w:p>
-      <w:pPr>
-        <w:rPr>
-          <w:sz w:val="40"/>
-          <w:szCs w:val="40"/>
-        </w:rPr>
-      </w:pPr>
-      <w:r>
-        <w:rPr>
-          <w:sz w:val="40"/>
-          <w:szCs w:val="40"/>
-        </w:rPr>
-        <w:t>Green</w:t>
-      </w:r>
-    </w:p>
-    <w:p>
-      <w:pPr>
-        <w:ind w:left="720"/>
-        <w:rPr>
-          <w:sz w:val="36"/>
-          <w:szCs w:val="36"/>
-        </w:rPr>
-      </w:pPr>
-      <w:r>
-        <w:rPr>
-          <w:sz w:val="36"/>
-          <w:szCs w:val="36"/>
-        </w:rPr>
-        <w:t>All subsystems are operating normally.</w:t>
-      </w:r>
-    </w:p>
-    <w:p>
-      <w:pPr>
-        <w:rPr>
-          <w:sz w:val="40"/>
-          <w:szCs w:val="40"/>
-        </w:rPr>
-      </w:pPr>
-    </w:p>
-    <w:p>
-      <w:pPr>
-        <w:rPr>
-          <w:sz w:val="40"/>
-          <w:szCs w:val="40"/>
-        </w:rPr>
-      </w:pPr>
-      <w:r>
-        <w:rPr>
-          <w:sz w:val="40"/>
-          <w:szCs w:val="40"/>
-        </w:rPr>
-        <w:t>Yellow</w:t>
-      </w:r>
-    </w:p>
-    <w:p>
-      <w:pPr>
-        <w:ind w:left="720"/>
-        <w:rPr>
-          <w:sz w:val="40"/>
-          <w:szCs w:val="40"/>
-        </w:rPr>
-      </w:pPr>
-      <w:r>
-        <w:rPr>
-          <w:sz w:val="36"/>
-          <w:szCs w:val="36"/>
-        </w:rPr>
-        <w:t>Not all subsystems are operating normally but no error condition is present.</w:t>
-      </w:r>
-    </w:p>
-    <w:p>
-      <w:pPr>
-        <w:rPr>
-          <w:sz w:val="40"/>
-          <w:szCs w:val="40"/>
-        </w:rPr>
-      </w:pPr>
-    </w:p>
-    <w:p>
-      <w:pPr>
-        <w:rPr>
-          <w:sz w:val="40"/>
-          <w:szCs w:val="40"/>
-        </w:rPr>
-      </w:pPr>
-      <w:r>
-        <w:rPr>
-          <w:sz w:val="40"/>
-          <w:szCs w:val="40"/>
-        </w:rPr>
-        <w:t>Red</w:t>
-      </w:r>
-    </w:p>
-    <w:p>
-      <w:pPr>
-        <w:ind w:left="720"/>
-        <w:rPr>
-          <w:sz w:val="36"/>
-          <w:szCs w:val="36"/>
-        </w:rPr>
-      </w:pPr>
-      <w:r>
-        <w:rPr>
-          <w:sz w:val="36"/>
-          <w:szCs w:val="36"/>
-        </w:rPr>
-        <w:t>One or more subsystems are in error.</w:t>
-      </w:r>
-    </w:p>
-    <w:p>
-      <w:pPr>
-        <w:jc w:val="center"/>
+        <w:t xml:space="preserve">Overall </w:t>
+      </w:r>
+      <w:r>
         <w:rPr>
           <w:sz w:val="56"/>
           <w:szCs w:val="56"/>
         </w:rPr>
-      </w:pPr>
-      <w:r>
+        <w:t>Station Status</w:t>
+      </w:r>
+    </w:p>
+    <w:p>
+      <w:pPr>
+        <w:jc w:val="center"/>
+        <w:rPr>
+          <w:sz w:val="40"/>
+          <w:szCs w:val="40"/>
+        </w:rPr>
+      </w:pPr>
+      <w:r>
+        <w:rPr>
+          <w:sz w:val="40"/>
+          <w:szCs w:val="40"/>
+        </w:rPr>
+        <w:t>(1s blink)</w:t>
+      </w:r>
+    </w:p>
+    <w:p/>
+    <w:p>
+      <w:pPr>
+        <w:rPr>
+          <w:sz w:val="40"/>
+          <w:szCs w:val="40"/>
+        </w:rPr>
+      </w:pPr>
+      <w:r>
+        <w:rPr>
+          <w:sz w:val="40"/>
+          <w:szCs w:val="40"/>
+        </w:rPr>
+        <w:t>Green</w:t>
+      </w:r>
+    </w:p>
+    <w:p>
+      <w:pPr>
+        <w:ind w:left="720"/>
+        <w:rPr>
+          <w:sz w:val="36"/>
+          <w:szCs w:val="36"/>
+        </w:rPr>
+      </w:pPr>
+      <w:r>
+        <w:rPr>
+          <w:sz w:val="36"/>
+          <w:szCs w:val="36"/>
+        </w:rPr>
+        <w:t>All subsystems are operating normally.</w:t>
+      </w:r>
+    </w:p>
+    <w:p>
+      <w:pPr>
+        <w:rPr>
+          <w:sz w:val="40"/>
+          <w:szCs w:val="40"/>
+        </w:rPr>
+      </w:pPr>
+    </w:p>
+    <w:p>
+      <w:pPr>
+        <w:rPr>
+          <w:sz w:val="40"/>
+          <w:szCs w:val="40"/>
+        </w:rPr>
+      </w:pPr>
+      <w:r>
+        <w:rPr>
+          <w:sz w:val="40"/>
+          <w:szCs w:val="40"/>
+        </w:rPr>
+        <w:t>Yellow</w:t>
+      </w:r>
+    </w:p>
+    <w:p>
+      <w:pPr>
+        <w:ind w:left="720"/>
+        <w:rPr>
+          <w:sz w:val="40"/>
+          <w:szCs w:val="40"/>
+        </w:rPr>
+      </w:pPr>
+      <w:r>
+        <w:rPr>
+          <w:sz w:val="36"/>
+          <w:szCs w:val="36"/>
+        </w:rPr>
+        <w:t>Not all subsystems are operating normally but no error condition is present.</w:t>
+      </w:r>
+    </w:p>
+    <w:p>
+      <w:pPr>
+        <w:rPr>
+          <w:sz w:val="40"/>
+          <w:szCs w:val="40"/>
+        </w:rPr>
+      </w:pPr>
+    </w:p>
+    <w:p>
+      <w:pPr>
+        <w:rPr>
+          <w:sz w:val="40"/>
+          <w:szCs w:val="40"/>
+        </w:rPr>
+      </w:pPr>
+      <w:r>
+        <w:rPr>
+          <w:sz w:val="40"/>
+          <w:szCs w:val="40"/>
+        </w:rPr>
+        <w:t>Red</w:t>
+      </w:r>
+    </w:p>
+    <w:p>
+      <w:pPr>
+        <w:ind w:left="720"/>
+        <w:rPr>
+          <w:sz w:val="36"/>
+          <w:szCs w:val="36"/>
+        </w:rPr>
+      </w:pPr>
+      <w:r>
+        <w:rPr>
+          <w:sz w:val="36"/>
+          <w:szCs w:val="36"/>
+        </w:rPr>
+        <w:t>One or more subsystems are in error.</w:t>
+      </w:r>
+    </w:p>
+    <w:p>
+      <w:pPr>
+        <w:jc w:val="center"/>
         <w:rPr>
           <w:sz w:val="56"/>
           <w:szCs w:val="56"/>
         </w:rPr>
-        <w:t>Data Operation</w:t>
-      </w:r>
+      </w:pPr>
       <w:r>
         <w:rPr>
           <w:sz w:val="56"/>
           <w:szCs w:val="56"/>
         </w:rPr>
+        <w:t>Data Operation</w:t>
+      </w:r>
+      <w:r>
+        <w:rPr>
+          <w:sz w:val="56"/>
+          <w:szCs w:val="56"/>
+        </w:rPr>
         <w:t>s</w:t>
       </w:r>
     </w:p>
@@ -472,8 +495,6 @@
         </w:rPr>
         <w:t>s</w:t>
       </w:r>
-      <w:bookmarkStart w:id="0" w:name="_GoBack"/>
-      <w:bookmarkEnd w:id="0"/>
       <w:r>
         <w:rPr>
           <w:sz w:val="36"/>
@@ -548,7 +569,7 @@
 </file>
 
 <file path=word/styles.xml><?xml version="1.0" encoding="utf-8"?>
-<w:styles xmlns:mc="http://schemas.openxmlformats.org/markup-compatibility/2006" xmlns:r="http://schemas.openxmlformats.org/officeDocument/2006/relationships" xmlns:w="http://schemas.openxmlformats.org/wordprocessingml/2006/main" xmlns:w14="http://schemas.microsoft.com/office/word/2010/wordml" xmlns:w15="http://schemas.microsoft.com/office/word/2012/wordml" xmlns:w16cid="http://schemas.microsoft.com/office/word/2016/wordml/cid" xmlns:w16se="http://schemas.microsoft.com/office/word/2015/wordml/symex" mc:Ignorable="w14 w15 w16se w16cid">
+<w:styles xmlns:mc="http://schemas.openxmlformats.org/markup-compatibility/2006" xmlns:r="http://schemas.openxmlformats.org/officeDocument/2006/relationships" xmlns:w="http://schemas.openxmlformats.org/wordprocessingml/2006/main" xmlns:w14="http://schemas.microsoft.com/office/word/2010/wordml" xmlns:w15="http://schemas.microsoft.com/office/word/2012/wordml" xmlns:w16cex="http://schemas.microsoft.com/office/word/2018/wordml/cex" xmlns:w16cid="http://schemas.microsoft.com/office/word/2016/wordml/cid" xmlns:w16="http://schemas.microsoft.com/office/word/2018/wordml" xmlns:w16se="http://schemas.microsoft.com/office/word/2015/wordml/symex" mc:Ignorable="w14 w15 w16se w16cid w16 w16cex">
   <w:docDefaults>
     <w:rPrDefault>
       <w:rPr>
@@ -828,11 +849,6 @@
     <w:lsdException w:name="Book Title" w:uiPriority="33" w:qFormat="1"/>
     <w:lsdException w:name="Bibliography" w:semiHidden="1" w:uiPriority="37" w:unhideWhenUsed="1"/>
     <w:lsdException w:name="TOC Heading" w:semiHidden="1" w:uiPriority="39" w:unhideWhenUsed="1" w:qFormat="1"/>
-    <w:lsdException w:name="Plain Table 5" w:semiHidden="1" w:unhideWhenUsed="1"/>
-    <w:lsdException w:name="Grid Table Light" w:semiHidden="1" w:unhideWhenUsed="1"/>
-    <w:lsdException w:name="Grid Table 1 Light" w:semiHidden="1" w:unhideWhenUsed="1"/>
-    <w:lsdException w:name="Grid Table 2" w:semiHidden="1" w:unhideWhenUsed="1"/>
-    <w:lsdException w:name="Grid Table 3" w:semiHidden="1" w:unhideWhenUsed="1"/>
     <w:lsdException w:name="Grid Table 4" w:uiPriority="49"/>
     <w:lsdException w:name="Grid Table 5 Dark" w:uiPriority="50"/>
     <w:lsdException w:name="Grid Table 6 Colorful" w:uiPriority="51"/>

</xml_diff>